<commit_message>
Update: versao merda start
</commit_message>
<xml_diff>
--- a/work 2024/Os raios cósmicos.docx
+++ b/work 2024/Os raios cósmicos.docx
@@ -495,8 +495,10 @@
           <w:szCs w:val="24"/>
           <w:lang w:val="pt-BR"/>
         </w:rPr>
-        <w:t xml:space="preserve">ao nível do mar, podendo chegar a 15% do total que chega à superfície </w:t>
-      </w:r>
+        <w:t>ao nível do mar, podendo chegar a 15% do total que chega à superfície</w:t>
+      </w:r>
+      <w:bookmarkStart w:id="2" w:name="_GoBack"/>
+      <w:bookmarkEnd w:id="2"/>
       <w:r>
         <w:rPr>
           <w:rFonts w:ascii="Times New Roman" w:hAnsi="Times New Roman" w:cs="Times New Roman"/>
@@ -826,8 +828,6 @@
         </w:rPr>
         <w:t>Em períodos de intensa atividade solar, especialmente em volta de manchas solares, é mais comum a ejeção de grandes quantidades de plasma ionizado em direção ao espaço. Quando nuvens de plasmas magnetizado atingem a Terra, raios cósmicos incidentes são desviados pelos intensos campos magnéticos, diminuindo seu fluxo na superfície.</w:t>
       </w:r>
-      <w:bookmarkStart w:id="2" w:name="_GoBack"/>
-      <w:bookmarkEnd w:id="2"/>
     </w:p>
     <w:p>
       <w:pPr>
@@ -2051,12 +2051,14 @@
   </w:style>
   <w:style w:type="character" w:default="1" w:styleId="2">
     <w:name w:val="Default Paragraph Font"/>
+    <w:autoRedefine/>
     <w:unhideWhenUsed/>
     <w:qFormat/>
     <w:uiPriority w:val="1"/>
   </w:style>
   <w:style w:type="table" w:default="1" w:styleId="3">
     <w:name w:val="Normal Table"/>
+    <w:autoRedefine/>
     <w:semiHidden/>
     <w:unhideWhenUsed/>
     <w:qFormat/>
@@ -2073,6 +2075,7 @@
   <w:style w:type="paragraph" w:styleId="4">
     <w:name w:val="List Paragraph"/>
     <w:basedOn w:val="1"/>
+    <w:autoRedefine/>
     <w:qFormat/>
     <w:uiPriority w:val="34"/>
     <w:pPr>
@@ -2084,6 +2087,7 @@
     <w:name w:val="Texto em Geral - 12pt 1s5"/>
     <w:basedOn w:val="1"/>
     <w:link w:val="6"/>
+    <w:autoRedefine/>
     <w:qFormat/>
     <w:uiPriority w:val="0"/>
     <w:pPr>
@@ -2100,6 +2104,7 @@
     <w:name w:val="Texto em Geral - 12pt 1s5 Char"/>
     <w:basedOn w:val="2"/>
     <w:link w:val="5"/>
+    <w:autoRedefine/>
     <w:qFormat/>
     <w:uiPriority w:val="0"/>
     <w:rPr>
@@ -2111,6 +2116,7 @@
     <w:name w:val="TIT N1"/>
     <w:basedOn w:val="1"/>
     <w:next w:val="5"/>
+    <w:autoRedefine/>
     <w:qFormat/>
     <w:uiPriority w:val="0"/>
     <w:pPr>
@@ -2137,6 +2143,7 @@
     <w:basedOn w:val="7"/>
     <w:next w:val="5"/>
     <w:link w:val="10"/>
+    <w:autoRedefine/>
     <w:qFormat/>
     <w:uiPriority w:val="0"/>
     <w:pPr>
@@ -2153,6 +2160,7 @@
     <w:name w:val="TIT N3"/>
     <w:basedOn w:val="8"/>
     <w:next w:val="5"/>
+    <w:autoRedefine/>
     <w:qFormat/>
     <w:uiPriority w:val="0"/>
     <w:pPr>
@@ -2169,6 +2177,7 @@
     <w:name w:val="TIT N2 Char"/>
     <w:basedOn w:val="2"/>
     <w:link w:val="8"/>
+    <w:autoRedefine/>
     <w:qFormat/>
     <w:uiPriority w:val="0"/>
     <w:rPr>
@@ -2183,6 +2192,7 @@
     <w:name w:val="TIT N4"/>
     <w:basedOn w:val="8"/>
     <w:next w:val="5"/>
+    <w:autoRedefine/>
     <w:qFormat/>
     <w:uiPriority w:val="0"/>
     <w:pPr>
@@ -2199,6 +2209,7 @@
     <w:name w:val="TIT N5"/>
     <w:basedOn w:val="8"/>
     <w:next w:val="5"/>
+    <w:autoRedefine/>
     <w:qFormat/>
     <w:uiPriority w:val="0"/>
     <w:pPr>
@@ -2215,6 +2226,7 @@
     <w:name w:val="TIT N6"/>
     <w:basedOn w:val="8"/>
     <w:next w:val="5"/>
+    <w:autoRedefine/>
     <w:qFormat/>
     <w:uiPriority w:val="0"/>
     <w:pPr>
@@ -2231,6 +2243,7 @@
     <w:name w:val="TIT N7"/>
     <w:basedOn w:val="8"/>
     <w:next w:val="5"/>
+    <w:autoRedefine/>
     <w:qFormat/>
     <w:uiPriority w:val="0"/>
     <w:pPr>
@@ -2247,6 +2260,7 @@
     <w:name w:val="TIT N8"/>
     <w:basedOn w:val="8"/>
     <w:next w:val="5"/>
+    <w:autoRedefine/>
     <w:qFormat/>
     <w:uiPriority w:val="0"/>
     <w:pPr>

</xml_diff>

<commit_message>
Update Os raios cósmicos
</commit_message>
<xml_diff>
--- a/work 2024/Os raios cósmicos.docx
+++ b/work 2024/Os raios cósmicos.docx
@@ -179,7 +179,7 @@
           <w:szCs w:val="24"/>
           <w:lang w:val="pt-BR"/>
         </w:rPr>
-        <w:t>A origem da radiação cósmica ainda não é completamente conhecida,</w:t>
+        <w:t>A origem da radiação cósmica ainda não é completamente conhecida para toda sua faixa energética,</w:t>
       </w:r>
       <w:r>
         <w:rPr>
@@ -275,7 +275,7 @@
           <w:sz w:val="24"/>
           <w:szCs w:val="24"/>
         </w:rPr>
-        <w:t xml:space="preserve"> com uma molécula da atmosfera, </w:t>
+        <w:t xml:space="preserve">, </w:t>
       </w:r>
       <w:r>
         <w:rPr>
@@ -292,16 +292,16 @@
           <w:sz w:val="24"/>
           <w:szCs w:val="24"/>
         </w:rPr>
-        <w:t xml:space="preserve">, </w:t>
-      </w:r>
-      <w:r>
-        <w:rPr>
-          <w:rFonts w:hint="default" w:ascii="Times New Roman" w:hAnsi="Times New Roman" w:cs="Times New Roman"/>
-          <w:sz w:val="24"/>
-          <w:szCs w:val="24"/>
-          <w:lang w:val="pt-BR"/>
-        </w:rPr>
-        <w:t xml:space="preserve">causa interações nucleares e eletromagnéticas, produzindo diversas partículas secundárias. A cascata de interações subsequentes faz com que o número de partículas produzidas cresça exponencialmente, dando origem a um disco de raio crescente ao se aproximar da superfície terrestre. Essa cascata é conhecida como </w:t>
+        <w:t xml:space="preserve">, com uma molécula da atmosfera </w:t>
+      </w:r>
+      <w:r>
+        <w:rPr>
+          <w:rFonts w:hint="default" w:ascii="Times New Roman" w:hAnsi="Times New Roman" w:cs="Times New Roman"/>
+          <w:sz w:val="24"/>
+          <w:szCs w:val="24"/>
+          <w:lang w:val="pt-BR"/>
+        </w:rPr>
+        <w:t xml:space="preserve">causa uma série de interações nucleares e eletromagnéticas, produzindo diversas partículas secundárias. A cascata de colisões subsequentes faz com que o número de partículas produzidas cresça exponencialmente, dando origem a um disco de raio crescente ao se aproximar da superfície terrestre. Essa cascata é conhecida como </w:t>
       </w:r>
       <w:r>
         <w:rPr>
@@ -348,7 +348,7 @@
         <w:drawing>
           <wp:inline distT="0" distB="0" distL="0" distR="0">
             <wp:extent cx="4507230" cy="3169920"/>
-            <wp:effectExtent l="0" t="0" r="7620" b="0"/>
+            <wp:effectExtent l="0" t="0" r="7620" b="11430"/>
             <wp:docPr id="1" name="image1.jpeg"/>
             <wp:cNvGraphicFramePr/>
             <a:graphic xmlns:a="http://schemas.openxmlformats.org/drawingml/2006/main">
@@ -415,9 +415,10 @@
         <w:spacing w:line="360" w:lineRule="auto"/>
         <w:ind w:firstLine="708"/>
         <w:rPr>
-          <w:rFonts w:ascii="Times New Roman" w:hAnsi="Times New Roman" w:cs="Times New Roman"/>
-          <w:sz w:val="24"/>
-          <w:szCs w:val="24"/>
+          <w:rFonts w:hint="default" w:ascii="Times New Roman" w:hAnsi="Times New Roman" w:cs="Times New Roman"/>
+          <w:sz w:val="24"/>
+          <w:szCs w:val="24"/>
+          <w:lang w:val="pt-BR"/>
         </w:rPr>
       </w:pPr>
       <w:r>
@@ -452,60 +453,16 @@
           <w:sz w:val="24"/>
           <w:szCs w:val="24"/>
         </w:rPr>
-        <w:t>, atravessam a atmosfera em grande quantidade</w:t>
-      </w:r>
-      <w:r>
-        <w:rPr>
-          <w:rFonts w:hint="default" w:ascii="Times New Roman" w:hAnsi="Times New Roman" w:cs="Times New Roman"/>
-          <w:sz w:val="24"/>
-          <w:szCs w:val="24"/>
-          <w:lang w:val="pt-BR"/>
-        </w:rPr>
-        <w:t>. Em particular, os múons</w:t>
-      </w:r>
-      <w:r>
-        <w:rPr>
-          <w:rFonts w:ascii="Times New Roman" w:hAnsi="Times New Roman" w:cs="Times New Roman"/>
-          <w:sz w:val="24"/>
-          <w:szCs w:val="24"/>
-        </w:rPr>
-        <w:t xml:space="preserve"> </w:t>
-      </w:r>
-      <w:r>
-        <w:rPr>
-          <w:rFonts w:hint="default" w:ascii="Times New Roman" w:hAnsi="Times New Roman" w:cs="Times New Roman"/>
-          <w:sz w:val="24"/>
-          <w:szCs w:val="24"/>
-          <w:lang w:val="pt-BR"/>
-        </w:rPr>
-        <w:t>são</w:t>
-      </w:r>
-      <w:r>
-        <w:rPr>
-          <w:rFonts w:ascii="Times New Roman" w:hAnsi="Times New Roman" w:cs="Times New Roman"/>
-          <w:sz w:val="24"/>
-          <w:szCs w:val="24"/>
-        </w:rPr>
-        <w:t xml:space="preserve"> as partículas carregadas mais abundantes </w:t>
-      </w:r>
-      <w:r>
-        <w:rPr>
-          <w:rFonts w:hint="default" w:ascii="Times New Roman" w:hAnsi="Times New Roman" w:cs="Times New Roman"/>
-          <w:sz w:val="24"/>
-          <w:szCs w:val="24"/>
-          <w:lang w:val="pt-BR"/>
-        </w:rPr>
-        <w:t>ao nível do mar, podendo chegar a 15% do total que chega à superfície</w:t>
-      </w:r>
-      <w:bookmarkStart w:id="2" w:name="_GoBack"/>
-      <w:bookmarkEnd w:id="2"/>
-      <w:r>
-        <w:rPr>
-          <w:rFonts w:ascii="Times New Roman" w:hAnsi="Times New Roman" w:cs="Times New Roman"/>
-          <w:sz w:val="24"/>
-          <w:szCs w:val="24"/>
-        </w:rPr>
-        <w:t>.</w:t>
+        <w:t>, atravessam a atmosfera em grande quantidade.</w:t>
+      </w:r>
+      <w:r>
+        <w:rPr>
+          <w:rFonts w:hint="default" w:ascii="Times New Roman" w:hAnsi="Times New Roman" w:cs="Times New Roman"/>
+          <w:sz w:val="24"/>
+          <w:szCs w:val="24"/>
+          <w:lang w:val="pt-BR"/>
+        </w:rPr>
+        <w:t xml:space="preserve"> O número de partículas de um CAE pode chegar a dezenas de milhares ao nível do mar, e os múons podem representar até 15% do total de partículas carregadas na superfície, sendo assim a partícula carregada mais abundante nessa altitude.</w:t>
       </w:r>
     </w:p>
     <w:p>
@@ -582,7 +539,24 @@
           <w:sz w:val="24"/>
           <w:szCs w:val="24"/>
         </w:rPr>
-        <w:t>significativamente afetado pelo ciclo de atividade solar. O ciclo é caraterizado pela variação em número e área d</w:t>
+        <w:t>significativamente afetado pelo ciclo de atividade solar. O ciclo é cara</w:t>
+      </w:r>
+      <w:r>
+        <w:rPr>
+          <w:rFonts w:hint="default" w:ascii="Times New Roman" w:hAnsi="Times New Roman" w:cs="Times New Roman"/>
+          <w:sz w:val="24"/>
+          <w:szCs w:val="24"/>
+          <w:lang w:val="pt-BR"/>
+        </w:rPr>
+        <w:t>c</w:t>
+      </w:r>
+      <w:r>
+        <w:rPr>
+          <w:rFonts w:ascii="Times New Roman" w:hAnsi="Times New Roman" w:cs="Times New Roman"/>
+          <w:sz w:val="24"/>
+          <w:szCs w:val="24"/>
+        </w:rPr>
+        <w:t>terizado pela variação em número e área d</w:t>
       </w:r>
       <w:r>
         <w:rPr>
@@ -625,7 +599,41 @@
           <w:szCs w:val="24"/>
           <w:lang w:val="pt-BR"/>
         </w:rPr>
-        <w:t xml:space="preserve"> na superfície do Sol</w:t>
+        <w:t xml:space="preserve"> na superfície do Sol que são </w:t>
+      </w:r>
+      <w:r>
+        <w:rPr>
+          <w:rFonts w:ascii="Times New Roman" w:hAnsi="Times New Roman" w:cs="Times New Roman"/>
+          <w:sz w:val="24"/>
+          <w:szCs w:val="24"/>
+        </w:rPr>
+        <w:t>mais escuras</w:t>
+      </w:r>
+      <w:r>
+        <w:rPr>
+          <w:rFonts w:hint="default" w:ascii="Times New Roman" w:hAnsi="Times New Roman" w:cs="Times New Roman"/>
+          <w:sz w:val="24"/>
+          <w:szCs w:val="24"/>
+          <w:lang w:val="pt-BR"/>
+        </w:rPr>
+        <w:t xml:space="preserve"> em relação à</w:t>
+      </w:r>
+      <w:r>
+        <w:rPr>
+          <w:rFonts w:ascii="Times New Roman" w:hAnsi="Times New Roman" w:cs="Times New Roman"/>
+          <w:sz w:val="24"/>
+          <w:szCs w:val="24"/>
+        </w:rPr>
+        <w:t xml:space="preserve"> área circundante </w:t>
+      </w:r>
+      <w:r>
+        <w:rPr>
+          <w:rFonts w:hint="default" w:ascii="Times New Roman" w:hAnsi="Times New Roman" w:cs="Times New Roman"/>
+          <w:sz w:val="24"/>
+          <w:szCs w:val="24"/>
+          <w:lang w:val="pt-BR"/>
+        </w:rPr>
+        <w:t>.</w:t>
       </w:r>
       <w:r>
         <w:rPr>
@@ -642,41 +650,58 @@
           <w:szCs w:val="24"/>
           <w:lang w:val="pt-BR"/>
         </w:rPr>
-        <w:t xml:space="preserve">que são </w:t>
-      </w:r>
-      <w:r>
-        <w:rPr>
-          <w:rFonts w:ascii="Times New Roman" w:hAnsi="Times New Roman" w:cs="Times New Roman"/>
-          <w:sz w:val="24"/>
-          <w:szCs w:val="24"/>
-        </w:rPr>
-        <w:t>mais escuras</w:t>
-      </w:r>
-      <w:r>
-        <w:rPr>
-          <w:rFonts w:hint="default" w:ascii="Times New Roman" w:hAnsi="Times New Roman" w:cs="Times New Roman"/>
-          <w:sz w:val="24"/>
-          <w:szCs w:val="24"/>
-          <w:lang w:val="pt-BR"/>
-        </w:rPr>
-        <w:t xml:space="preserve"> em relação à</w:t>
-      </w:r>
-      <w:r>
-        <w:rPr>
-          <w:rFonts w:ascii="Times New Roman" w:hAnsi="Times New Roman" w:cs="Times New Roman"/>
-          <w:sz w:val="24"/>
-          <w:szCs w:val="24"/>
-        </w:rPr>
-        <w:t xml:space="preserve"> área circundante </w:t>
-      </w:r>
-      <w:r>
-        <w:rPr>
-          <w:rFonts w:hint="default" w:ascii="Times New Roman" w:hAnsi="Times New Roman" w:cs="Times New Roman"/>
-          <w:sz w:val="24"/>
-          <w:szCs w:val="24"/>
-          <w:lang w:val="pt-BR"/>
-        </w:rPr>
-        <w:t>.</w:t>
+        <w:t xml:space="preserve">Essas regiões apresentam </w:t>
+      </w:r>
+      <w:r>
+        <w:rPr>
+          <w:rFonts w:ascii="Times New Roman" w:hAnsi="Times New Roman" w:cs="Times New Roman"/>
+          <w:sz w:val="24"/>
+          <w:szCs w:val="24"/>
+        </w:rPr>
+        <w:t>temperatura</w:t>
+      </w:r>
+      <w:r>
+        <w:rPr>
+          <w:rFonts w:hint="default" w:ascii="Times New Roman" w:hAnsi="Times New Roman" w:cs="Times New Roman"/>
+          <w:sz w:val="24"/>
+          <w:szCs w:val="24"/>
+          <w:lang w:val="pt-BR"/>
+        </w:rPr>
+        <w:t>s reduzidas</w:t>
+      </w:r>
+      <w:r>
+        <w:rPr>
+          <w:rFonts w:ascii="Times New Roman" w:hAnsi="Times New Roman" w:cs="Times New Roman"/>
+          <w:sz w:val="24"/>
+          <w:szCs w:val="24"/>
+        </w:rPr>
+        <w:t xml:space="preserve">, </w:t>
+      </w:r>
+      <w:r>
+        <w:rPr>
+          <w:rFonts w:hint="default" w:ascii="Times New Roman" w:hAnsi="Times New Roman" w:cs="Times New Roman"/>
+          <w:sz w:val="24"/>
+          <w:szCs w:val="24"/>
+          <w:lang w:val="pt-BR"/>
+        </w:rPr>
+        <w:t xml:space="preserve">o </w:t>
+      </w:r>
+      <w:r>
+        <w:rPr>
+          <w:rFonts w:ascii="Times New Roman" w:hAnsi="Times New Roman" w:cs="Times New Roman"/>
+          <w:sz w:val="24"/>
+          <w:szCs w:val="24"/>
+        </w:rPr>
+        <w:t xml:space="preserve">que acarreta uma luminosidade </w:t>
+      </w:r>
+      <w:r>
+        <w:rPr>
+          <w:rFonts w:hint="default" w:ascii="Times New Roman" w:hAnsi="Times New Roman" w:cs="Times New Roman"/>
+          <w:sz w:val="24"/>
+          <w:szCs w:val="24"/>
+          <w:lang w:val="pt-BR"/>
+        </w:rPr>
+        <w:t>menor,</w:t>
       </w:r>
       <w:r>
         <w:rPr>
@@ -693,95 +718,44 @@
           <w:szCs w:val="24"/>
           <w:lang w:val="pt-BR"/>
         </w:rPr>
-        <w:t xml:space="preserve">Essas regiões apresentam </w:t>
-      </w:r>
-      <w:r>
-        <w:rPr>
-          <w:rFonts w:ascii="Times New Roman" w:hAnsi="Times New Roman" w:cs="Times New Roman"/>
-          <w:sz w:val="24"/>
-          <w:szCs w:val="24"/>
-        </w:rPr>
-        <w:t>temperatura</w:t>
-      </w:r>
-      <w:r>
-        <w:rPr>
-          <w:rFonts w:hint="default" w:ascii="Times New Roman" w:hAnsi="Times New Roman" w:cs="Times New Roman"/>
-          <w:sz w:val="24"/>
-          <w:szCs w:val="24"/>
-          <w:lang w:val="pt-BR"/>
-        </w:rPr>
-        <w:t>s reduzidas</w:t>
-      </w:r>
-      <w:r>
-        <w:rPr>
-          <w:rFonts w:ascii="Times New Roman" w:hAnsi="Times New Roman" w:cs="Times New Roman"/>
-          <w:sz w:val="24"/>
-          <w:szCs w:val="24"/>
-        </w:rPr>
-        <w:t xml:space="preserve">, </w:t>
-      </w:r>
-      <w:r>
-        <w:rPr>
-          <w:rFonts w:hint="default" w:ascii="Times New Roman" w:hAnsi="Times New Roman" w:cs="Times New Roman"/>
-          <w:sz w:val="24"/>
-          <w:szCs w:val="24"/>
-          <w:lang w:val="pt-BR"/>
-        </w:rPr>
-        <w:t xml:space="preserve">o </w:t>
-      </w:r>
-      <w:r>
-        <w:rPr>
-          <w:rFonts w:ascii="Times New Roman" w:hAnsi="Times New Roman" w:cs="Times New Roman"/>
-          <w:sz w:val="24"/>
-          <w:szCs w:val="24"/>
-        </w:rPr>
-        <w:t>que acarreta uma luminosidade menor</w:t>
-      </w:r>
-      <w:r>
-        <w:rPr>
-          <w:rFonts w:hint="default" w:ascii="Times New Roman" w:hAnsi="Times New Roman" w:cs="Times New Roman"/>
-          <w:sz w:val="24"/>
-          <w:szCs w:val="24"/>
-          <w:lang w:val="pt-BR"/>
-        </w:rPr>
-        <w:t>,</w:t>
-      </w:r>
-      <w:r>
-        <w:rPr>
-          <w:rFonts w:ascii="Times New Roman" w:hAnsi="Times New Roman" w:cs="Times New Roman"/>
-          <w:sz w:val="24"/>
-          <w:szCs w:val="24"/>
+        <w:t>e</w:t>
+      </w:r>
+      <w:r>
+        <w:rPr>
+          <w:rFonts w:ascii="Times New Roman" w:hAnsi="Times New Roman" w:cs="Times New Roman"/>
+          <w:sz w:val="24"/>
+          <w:szCs w:val="24"/>
+        </w:rPr>
+        <w:t xml:space="preserve"> se formam em </w:t>
+      </w:r>
+      <w:r>
+        <w:rPr>
+          <w:rFonts w:hint="default" w:ascii="Times New Roman" w:hAnsi="Times New Roman" w:cs="Times New Roman"/>
+          <w:sz w:val="24"/>
+          <w:szCs w:val="24"/>
+          <w:lang w:val="pt-BR"/>
+        </w:rPr>
+        <w:t xml:space="preserve">áreas </w:t>
+      </w:r>
+      <w:r>
+        <w:rPr>
+          <w:rFonts w:ascii="Times New Roman" w:hAnsi="Times New Roman" w:cs="Times New Roman"/>
+          <w:sz w:val="24"/>
+          <w:szCs w:val="24"/>
+        </w:rPr>
+        <w:t>onde há fortes campos magnéticos, que limitam a transferência de calor por convecção</w:t>
+      </w:r>
+      <w:r>
+        <w:rPr>
+          <w:rFonts w:hint="default" w:ascii="Times New Roman" w:hAnsi="Times New Roman" w:cs="Times New Roman"/>
+          <w:sz w:val="24"/>
+          <w:szCs w:val="24"/>
+          <w:lang w:val="pt-BR"/>
         </w:rPr>
         <w:t xml:space="preserve"> </w:t>
       </w:r>
       <w:r>
         <w:rPr>
-          <w:rFonts w:hint="default" w:ascii="Times New Roman" w:hAnsi="Times New Roman" w:cs="Times New Roman"/>
-          <w:sz w:val="24"/>
-          <w:szCs w:val="24"/>
-          <w:lang w:val="pt-BR"/>
-        </w:rPr>
-        <w:t>e</w:t>
-      </w:r>
-      <w:r>
-        <w:rPr>
-          <w:rFonts w:ascii="Times New Roman" w:hAnsi="Times New Roman" w:cs="Times New Roman"/>
-          <w:sz w:val="24"/>
-          <w:szCs w:val="24"/>
-        </w:rPr>
-        <w:t xml:space="preserve"> se formam em regiões onde há fortes campos magnéticos, que limitam a transferência de calor por convecção</w:t>
-      </w:r>
-      <w:r>
-        <w:rPr>
-          <w:rFonts w:hint="default" w:ascii="Times New Roman" w:hAnsi="Times New Roman" w:cs="Times New Roman"/>
-          <w:sz w:val="24"/>
-          <w:szCs w:val="24"/>
-          <w:lang w:val="pt-BR"/>
-        </w:rPr>
-        <w:t xml:space="preserve"> </w:t>
-      </w:r>
-      <w:r>
-        <w:rPr>
           <w:rFonts w:ascii="Times New Roman" w:hAnsi="Times New Roman" w:cs="Times New Roman"/>
           <w:sz w:val="24"/>
           <w:szCs w:val="24"/>
@@ -807,26 +781,7 @@
           <w:szCs w:val="24"/>
           <w:lang w:val="pt-BR"/>
         </w:rPr>
-        <w:t xml:space="preserve">O Vento Solar é o fluxo de partículas carregadas emitidas da superfície do Sol em direção ao espaço. Esse plasma magnetizado carrega grandes estruturas magnéticas integradas em si, que formam </w:t>
-      </w:r>
-    </w:p>
-    <w:p>
-      <w:pPr>
-        <w:spacing w:line="360" w:lineRule="auto"/>
-        <w:ind w:firstLine="708"/>
-        <w:rPr>
-          <w:rFonts w:ascii="Times New Roman" w:hAnsi="Times New Roman" w:cs="Times New Roman"/>
-          <w:sz w:val="24"/>
-          <w:szCs w:val="24"/>
-        </w:rPr>
-      </w:pPr>
-      <w:r>
-        <w:rPr>
-          <w:rFonts w:ascii="Times New Roman" w:hAnsi="Times New Roman" w:cs="Times New Roman"/>
-          <w:sz w:val="24"/>
-          <w:szCs w:val="24"/>
-        </w:rPr>
-        <w:t>Em períodos de intensa atividade solar, especialmente em volta de manchas solares, é mais comum a ejeção de grandes quantidades de plasma ionizado em direção ao espaço. Quando nuvens de plasmas magnetizado atingem a Terra, raios cósmicos incidentes são desviados pelos intensos campos magnéticos, diminuindo seu fluxo na superfície.</w:t>
+        <w:t>O vento solar é o fluxo de partículas carregadas, principalmente prótons e elétrons, emitidas da coroa do Sol em direção ao espaço. Esse plasma magnetizado carrega  integrado em si o campo magnético heliosférico, que interage com as partículas cósmicas que adentram o sistema solar, alterando significativamente suas energias e trajetórias. Conforme a atividade do Sol se intensifica ao longo do seu ciclo, os campos magnéticos associados ao vento solar bloqueiam os raios cósmicos e, assim, diminuem sua incidência na heliosfera e, consequentemente, na Terra, dando origem a uma anticorrelação entre o ciclo de manchas solares e o fluxo de RCGs. Esse fenômeno é conhecido como Modulação Solar de Raios Cósmicos Galácticos.</w:t>
       </w:r>
     </w:p>
     <w:p>
@@ -843,7 +798,7 @@
         <w:drawing>
           <wp:inline distT="0" distB="0" distL="0" distR="0">
             <wp:extent cx="5400040" cy="3822700"/>
-            <wp:effectExtent l="0" t="0" r="0" b="6350"/>
+            <wp:effectExtent l="0" t="0" r="10160" b="6350"/>
             <wp:docPr id="5" name="image3.jpeg"/>
             <wp:cNvGraphicFramePr/>
             <a:graphic xmlns:a="http://schemas.openxmlformats.org/drawingml/2006/main">
@@ -881,7 +836,6 @@
         <w:ind w:firstLine="708"/>
         <w:rPr>
           <w:rFonts w:ascii="Times New Roman" w:hAnsi="Times New Roman" w:cs="Times New Roman"/>
-          <w:color w:val="FF0000"/>
           <w:sz w:val="24"/>
           <w:szCs w:val="24"/>
         </w:rPr>
@@ -901,39 +855,232 @@
         <w:ind w:firstLine="708"/>
         <w:rPr>
           <w:rFonts w:ascii="Times New Roman" w:hAnsi="Times New Roman" w:cs="Times New Roman"/>
-          <w:color w:val="002060"/>
-          <w:sz w:val="24"/>
-          <w:szCs w:val="24"/>
-        </w:rPr>
-      </w:pPr>
-      <w:r>
-        <w:rPr>
-          <w:rFonts w:ascii="Times New Roman" w:hAnsi="Times New Roman" w:cs="Times New Roman"/>
-          <w:sz w:val="24"/>
-          <w:szCs w:val="24"/>
-        </w:rPr>
-        <w:t xml:space="preserve">Observa-se uma variação na temperatura terrestre correspondente com os ciclos solares. Os efeitos da irradiação seriam insuficientes para dar conta da variação de temperatura observada. Por outro lado, a incidência de RCG acompanha de perto as mudanças de temperatura. Foi proposto então que a influência das atividades solares no clima terrestre se dá pela modulação sobre a incidência de raios cósmicos, que por sua vez teria um efeito significativo sobre a formação de nuvens. </w:t>
-      </w:r>
-      <w:r>
-        <w:rPr>
-          <w:rFonts w:ascii="Times New Roman" w:hAnsi="Times New Roman" w:cs="Times New Roman"/>
-          <w:color w:val="002060"/>
-          <w:sz w:val="24"/>
-          <w:szCs w:val="24"/>
-        </w:rPr>
-        <w:t>[DESENVOLVER MELHOR ESTE TÒPICO]</w:t>
-      </w:r>
+          <w:sz w:val="24"/>
+          <w:szCs w:val="24"/>
+        </w:rPr>
+      </w:pPr>
     </w:p>
     <w:p>
       <w:pPr>
         <w:spacing w:line="360" w:lineRule="auto"/>
         <w:ind w:firstLine="708"/>
         <w:rPr>
-          <w:rFonts w:ascii="Times New Roman" w:hAnsi="Times New Roman" w:cs="Times New Roman"/>
-          <w:sz w:val="24"/>
-          <w:szCs w:val="24"/>
-        </w:rPr>
-      </w:pPr>
+          <w:rFonts w:hint="default" w:ascii="Times New Roman" w:hAnsi="Times New Roman"/>
+          <w:sz w:val="24"/>
+          <w:szCs w:val="24"/>
+          <w:lang w:val="pt-BR"/>
+        </w:rPr>
+      </w:pPr>
+      <w:r>
+        <w:rPr>
+          <w:rFonts w:hint="default" w:ascii="Times New Roman" w:hAnsi="Times New Roman" w:cs="Times New Roman"/>
+          <w:sz w:val="24"/>
+          <w:szCs w:val="24"/>
+          <w:lang w:val="pt-BR"/>
+        </w:rPr>
+        <w:t xml:space="preserve">Em 1991, </w:t>
+      </w:r>
+      <w:r>
+        <w:rPr>
+          <w:rFonts w:hint="default" w:ascii="Times New Roman" w:hAnsi="Times New Roman"/>
+          <w:sz w:val="24"/>
+          <w:szCs w:val="24"/>
+          <w:lang w:val="pt-BR"/>
+        </w:rPr>
+        <w:t>Friis-Christensen e Lassen observaram uma correspondência entre variações na temperatura global e a duração do ciclo solar. Porém, a mudança na irradiação solar total ao longo de um ciclo, de aproximadamente 1%, seria insuficiente para atribuir à excursão de temperatura observada.</w:t>
+      </w:r>
+    </w:p>
+    <w:p>
+      <w:pPr>
+        <w:spacing w:line="360" w:lineRule="auto"/>
+        <w:ind w:firstLine="708"/>
+        <w:rPr>
+          <w:rFonts w:hint="default" w:ascii="Times New Roman" w:hAnsi="Times New Roman"/>
+          <w:sz w:val="24"/>
+          <w:szCs w:val="24"/>
+          <w:lang w:val="pt-BR"/>
+        </w:rPr>
+      </w:pPr>
+      <w:r>
+        <w:rPr>
+          <w:rFonts w:hint="default" w:ascii="Times New Roman" w:hAnsi="Times New Roman"/>
+          <w:sz w:val="24"/>
+          <w:szCs w:val="24"/>
+          <w:lang w:val="pt-BR"/>
+        </w:rPr>
+        <w:t>Em seguida, os pesquisadores Heinrich Svensmark e Eigil Friis-Christensen, chamaram atenção para uma forte correlação entre a cobertura global de nuvens e o fluxo de radiação cósmica. Em 1997, publicaram “</w:t>
+      </w:r>
+      <w:r>
+        <w:rPr>
+          <w:rFonts w:hint="default" w:ascii="Times New Roman" w:hAnsi="Times New Roman"/>
+          <w:i/>
+          <w:iCs/>
+          <w:sz w:val="24"/>
+          <w:szCs w:val="24"/>
+          <w:lang w:val="pt-BR"/>
+        </w:rPr>
+        <w:t>Variation of cosmic ray ﬂux and global cloud coverage - a missing link in solar-climate relationships</w:t>
+      </w:r>
+      <w:r>
+        <w:rPr>
+          <w:rFonts w:hint="default" w:ascii="Times New Roman" w:hAnsi="Times New Roman"/>
+          <w:sz w:val="24"/>
+          <w:szCs w:val="24"/>
+          <w:lang w:val="pt-BR"/>
+        </w:rPr>
+        <w:t>”, onde propuseram a influência dos RCGs na formação de nuvens como um fator de influência da atividade solar sobre o clima terrestre. Ao passarem pela atmosfera, os raios cósmicos podem ionizar átomos no ar, e um aumento na concentração de íons pode, por hipótese, facilitar a formação de núcleos de condensação de nuvens.</w:t>
+      </w:r>
+    </w:p>
+    <w:p>
+      <w:pPr>
+        <w:spacing w:line="360" w:lineRule="auto"/>
+        <w:ind w:left="0" w:leftChars="0" w:firstLine="1320" w:firstLineChars="0"/>
+        <w:rPr>
+          <w:rFonts w:hint="default" w:ascii="Times New Roman" w:hAnsi="Times New Roman"/>
+          <w:sz w:val="24"/>
+          <w:szCs w:val="24"/>
+          <w:lang w:val="pt-BR"/>
+        </w:rPr>
+      </w:pPr>
+      <w:r>
+        <w:drawing>
+          <wp:inline distT="0" distB="0" distL="114300" distR="114300">
+            <wp:extent cx="3861435" cy="7325995"/>
+            <wp:effectExtent l="0" t="0" r="5715" b="0"/>
+            <wp:docPr id="2" name="Imagem 1"/>
+            <wp:cNvGraphicFramePr>
+              <a:graphicFrameLocks xmlns:a="http://schemas.openxmlformats.org/drawingml/2006/main" noChangeAspect="1"/>
+            </wp:cNvGraphicFramePr>
+            <a:graphic xmlns:a="http://schemas.openxmlformats.org/drawingml/2006/main">
+              <a:graphicData uri="http://schemas.openxmlformats.org/drawingml/2006/picture">
+                <pic:pic xmlns:pic="http://schemas.openxmlformats.org/drawingml/2006/picture">
+                  <pic:nvPicPr>
+                    <pic:cNvPr id="2" name="Imagem 1"/>
+                    <pic:cNvPicPr>
+                      <a:picLocks noChangeAspect="1"/>
+                    </pic:cNvPicPr>
+                  </pic:nvPicPr>
+                  <pic:blipFill>
+                    <a:blip r:embed="rId8"/>
+                    <a:stretch>
+                      <a:fillRect/>
+                    </a:stretch>
+                  </pic:blipFill>
+                  <pic:spPr>
+                    <a:xfrm>
+                      <a:off x="0" y="0"/>
+                      <a:ext cx="3861435" cy="7325995"/>
+                    </a:xfrm>
+                    <a:prstGeom prst="rect">
+                      <a:avLst/>
+                    </a:prstGeom>
+                    <a:noFill/>
+                    <a:ln>
+                      <a:noFill/>
+                    </a:ln>
+                  </pic:spPr>
+                </pic:pic>
+              </a:graphicData>
+            </a:graphic>
+          </wp:inline>
+        </w:drawing>
+      </w:r>
+    </w:p>
+    <w:p>
+      <w:pPr>
+        <w:spacing w:line="360" w:lineRule="auto"/>
+        <w:ind w:firstLine="708"/>
+        <w:rPr>
+          <w:rFonts w:hint="default" w:ascii="Times New Roman" w:hAnsi="Times New Roman"/>
+          <w:sz w:val="24"/>
+          <w:szCs w:val="24"/>
+          <w:lang w:val="pt-BR"/>
+        </w:rPr>
+      </w:pPr>
+      <w:r>
+        <w:rPr>
+          <w:rFonts w:hint="default" w:ascii="Times New Roman" w:hAnsi="Times New Roman"/>
+          <w:sz w:val="24"/>
+          <w:szCs w:val="24"/>
+          <w:lang w:val="pt-BR"/>
+        </w:rPr>
+        <w:t>Figura 1.3: A linha azul mostra variações na nebulosidade global coletada pelo International Satellite Cloud Climatology Project. A linha vermelha é o registro de variações mensais nas contagens de raios cósmicos na estação de Huancayo, no Peru.</w:t>
+      </w:r>
+    </w:p>
+    <w:p>
+      <w:pPr>
+        <w:spacing w:line="360" w:lineRule="auto"/>
+        <w:ind w:firstLine="708"/>
+        <w:rPr>
+          <w:rFonts w:hint="default" w:ascii="Times New Roman" w:hAnsi="Times New Roman"/>
+          <w:sz w:val="24"/>
+          <w:szCs w:val="24"/>
+          <w:lang w:val="pt-BR"/>
+        </w:rPr>
+      </w:pPr>
+    </w:p>
+    <w:p>
+      <w:pPr>
+        <w:spacing w:line="360" w:lineRule="auto"/>
+        <w:ind w:firstLine="708"/>
+        <w:rPr>
+          <w:rFonts w:hint="default" w:ascii="Times New Roman" w:hAnsi="Times New Roman"/>
+          <w:sz w:val="24"/>
+          <w:szCs w:val="24"/>
+          <w:lang w:val="pt-BR"/>
+        </w:rPr>
+      </w:pPr>
+      <w:r>
+        <w:rPr>
+          <w:rFonts w:hint="default" w:ascii="Times New Roman" w:hAnsi="Times New Roman"/>
+          <w:sz w:val="24"/>
+          <w:szCs w:val="24"/>
+          <w:lang w:val="pt-BR"/>
+        </w:rPr>
+        <w:t>O efeito da nebulosidade na temperatura da Terra se dá de duas maneiras: a reflexão da radiação solar de volta para o espaço gera um resfriamento, e a reflexão da radiação infravermelha emitida pela superfície gera um aquecimento. O efeito dominante depende do tipo de nuvem envolvida. Nuvens de baixa altitude geram uma diminuição da temperatura, e nuvens de alta altitude geram um aumento. A passagem de RCGs está correlacionada com um aumento de nuvens de baixa altitude, e, portanto, tem como resultado o resfriamento do planeta. Dessa forma, a influência do ciclo solar no clima acontece da seguinte forma: conforme a intensidade do vento solar diminui, a incidência de raios cósmicos aumenta, ocasionando uma maior cobertura de nuvens, que então gera uma queda na temperatura.</w:t>
+      </w:r>
+    </w:p>
+    <w:p>
+      <w:pPr>
+        <w:spacing w:line="360" w:lineRule="auto"/>
+        <w:ind w:firstLine="708"/>
+        <w:rPr>
+          <w:rFonts w:hint="default" w:ascii="Times New Roman" w:hAnsi="Times New Roman"/>
+          <w:sz w:val="24"/>
+          <w:szCs w:val="24"/>
+          <w:lang w:val="pt-BR"/>
+        </w:rPr>
+      </w:pPr>
+      <w:r>
+        <w:rPr>
+          <w:rFonts w:hint="default" w:ascii="Times New Roman" w:hAnsi="Times New Roman"/>
+          <w:sz w:val="24"/>
+          <w:szCs w:val="24"/>
+          <w:lang w:val="pt-BR"/>
+        </w:rPr>
+        <w:t xml:space="preserve">As nuvens são compostas de uma massa visível de gotículas de água ou cristais de gelo microscópicos suspensos no ar. Elas se formam quando o ar se torna saturado de vapor d’água, ao ser resfriado abaixo de seu ponto de orvalho, ou ao receber umidade adicional de uma massa de ar adjacente. Além disso, é necessária a presença de aerossóis atmosféricos, partículas sólidas ou líquidas suspensas no ar, que podem agir como núcleos de condensação de nuvens, superfícies sobre os quais o vapor pode condensar. </w:t>
+      </w:r>
+    </w:p>
+    <w:p>
+      <w:pPr>
+        <w:spacing w:line="360" w:lineRule="auto"/>
+        <w:ind w:firstLine="708"/>
+        <w:rPr>
+          <w:rFonts w:hint="default" w:ascii="Times New Roman" w:hAnsi="Times New Roman"/>
+          <w:sz w:val="24"/>
+          <w:szCs w:val="24"/>
+          <w:lang w:val="pt-BR"/>
+        </w:rPr>
+      </w:pPr>
+      <w:r>
+        <w:rPr>
+          <w:rFonts w:hint="default" w:ascii="Times New Roman" w:hAnsi="Times New Roman"/>
+          <w:sz w:val="24"/>
+          <w:szCs w:val="24"/>
+          <w:lang w:val="pt-BR"/>
+        </w:rPr>
+        <w:t>O mecanismo físico que explica a ligação entre maior ionização do ar e a formação de núcleos de condensação é tema de debates ainda hoje. Um processo proposto seria que íons atmosféricos podem acumular ligantes orgânicos, formando agrupamentos moleculares carregados, que possuem estabilidade e taxa de crescimento maiores que suas contrapartes neutras, assim gerando aerossóis com maiores chances de crescer até um tamanho crítico para constituir núcleos de condensação.</w:t>
+      </w:r>
     </w:p>
     <w:p>
       <w:pPr>
@@ -946,7 +1093,10 @@
           <w:szCs w:val="36"/>
         </w:rPr>
       </w:pPr>
-      <w:r>
+    </w:p>
+    <w:p>
+      <w:pPr>
+        <w:spacing w:line="360" w:lineRule="auto"/>
         <w:rPr>
           <w:rFonts w:ascii="Times New Roman" w:hAnsi="Times New Roman" w:cs="Times New Roman"/>
           <w:b/>
@@ -954,31 +1104,8 @@
           <w:sz w:val="36"/>
           <w:szCs w:val="36"/>
         </w:rPr>
-        <w:t>1.1.3 A Formação de Nuvens</w:t>
-      </w:r>
-    </w:p>
-    <w:p>
-      <w:pPr>
-        <w:spacing w:line="360" w:lineRule="auto"/>
-        <w:ind w:firstLine="708"/>
-        <w:rPr>
-          <w:rFonts w:ascii="Times New Roman" w:hAnsi="Times New Roman" w:cs="Times New Roman"/>
-          <w:sz w:val="24"/>
-          <w:szCs w:val="24"/>
-        </w:rPr>
-      </w:pPr>
-      <w:r>
-        <w:rPr>
-          <w:rFonts w:ascii="Times New Roman" w:hAnsi="Times New Roman" w:cs="Times New Roman"/>
-          <w:sz w:val="24"/>
-          <w:szCs w:val="24"/>
-        </w:rPr>
-        <w:t>A</w:t>
-      </w:r>
-    </w:p>
-    <w:p>
-      <w:pPr>
-        <w:spacing w:line="360" w:lineRule="auto"/>
+      </w:pPr>
+      <w:r>
         <w:rPr>
           <w:rFonts w:ascii="Times New Roman" w:hAnsi="Times New Roman" w:cs="Times New Roman"/>
           <w:b/>
@@ -986,8 +1113,166 @@
           <w:sz w:val="36"/>
           <w:szCs w:val="36"/>
         </w:rPr>
-      </w:pPr>
-      <w:r>
+        <w:t>1.2 O Continente Antártico e o Módulo Criosfera 1</w:t>
+      </w:r>
+    </w:p>
+    <w:p>
+      <w:pPr>
+        <w:spacing w:line="360" w:lineRule="auto"/>
+        <w:ind w:firstLine="708"/>
+        <w:rPr>
+          <w:rFonts w:ascii="Times New Roman" w:hAnsi="Times New Roman" w:cs="Times New Roman"/>
+          <w:color w:val="002060"/>
+          <w:sz w:val="24"/>
+          <w:szCs w:val="24"/>
+        </w:rPr>
+      </w:pPr>
+      <w:r>
+        <w:rPr>
+          <w:rFonts w:ascii="Times New Roman" w:hAnsi="Times New Roman" w:cs="Times New Roman"/>
+          <w:sz w:val="24"/>
+          <w:szCs w:val="24"/>
+        </w:rPr>
+        <w:t xml:space="preserve">O continente Antártico é o mais frio, mais seco e com maior média de altitude. Ele se encontra numa região onde as linhas de campo </w:t>
+      </w:r>
+      <w:bookmarkStart w:id="0" w:name="_Hlk44546518"/>
+      <w:r>
+        <w:rPr>
+          <w:rFonts w:ascii="Times New Roman" w:hAnsi="Times New Roman" w:cs="Times New Roman"/>
+          <w:sz w:val="24"/>
+          <w:szCs w:val="24"/>
+        </w:rPr>
+        <w:t xml:space="preserve">magnético </w:t>
+      </w:r>
+      <w:bookmarkEnd w:id="0"/>
+      <w:r>
+        <w:rPr>
+          <w:rFonts w:ascii="Times New Roman" w:hAnsi="Times New Roman" w:cs="Times New Roman"/>
+          <w:sz w:val="24"/>
+          <w:szCs w:val="24"/>
+        </w:rPr>
+        <w:t xml:space="preserve">são ortogonais à superfície. </w:t>
+      </w:r>
+      <w:r>
+        <w:rPr>
+          <w:rFonts w:ascii="Times New Roman" w:hAnsi="Times New Roman" w:cs="Times New Roman"/>
+          <w:color w:val="002060"/>
+          <w:sz w:val="24"/>
+          <w:szCs w:val="24"/>
+        </w:rPr>
+        <w:t xml:space="preserve">[RANGE DE TEMPERATURA] </w:t>
+      </w:r>
+    </w:p>
+    <w:p>
+      <w:pPr>
+        <w:spacing w:line="360" w:lineRule="auto"/>
+        <w:ind w:firstLine="708"/>
+        <w:rPr>
+          <w:rFonts w:ascii="Times New Roman" w:hAnsi="Times New Roman" w:cs="Times New Roman"/>
+          <w:sz w:val="24"/>
+          <w:szCs w:val="24"/>
+        </w:rPr>
+      </w:pPr>
+      <w:r>
+        <w:rPr>
+          <w:rFonts w:ascii="Times New Roman" w:hAnsi="Times New Roman" w:cs="Times New Roman"/>
+          <w:sz w:val="24"/>
+          <w:szCs w:val="24"/>
+        </w:rPr>
+        <w:t>Em 12 de janeiro de 2012, como iniciativa do Ministério da Ciência, Tecnologia, Inovações e Comunicações, e do CNPq, foi inaugurado o módulo avançado de pesquisa científica Criosfera I. Localizado no continente antártico, a 640 km do polo sul geográfico, latitude 84°S, é a primeira iniciativa brasileira de pesquisa a operar de maneira contínua, remota e autônoma na Antártida.</w:t>
+      </w:r>
+    </w:p>
+    <w:p>
+      <w:pPr>
+        <w:spacing w:line="360" w:lineRule="auto"/>
+        <w:ind w:firstLine="708"/>
+        <w:rPr>
+          <w:rFonts w:ascii="Times New Roman" w:hAnsi="Times New Roman" w:cs="Times New Roman"/>
+          <w:sz w:val="24"/>
+          <w:szCs w:val="24"/>
+        </w:rPr>
+      </w:pPr>
+      <w:r>
+        <w:rPr>
+          <w:rFonts w:ascii="Times New Roman" w:hAnsi="Times New Roman" w:cs="Times New Roman"/>
+          <w:sz w:val="24"/>
+          <w:szCs w:val="24"/>
+        </w:rPr>
+        <w:t>Com um espaço interno de 6,3 x 2,5 x 2,6 [m</w:t>
+      </w:r>
+      <w:r>
+        <w:rPr>
+          <w:rFonts w:ascii="Times New Roman" w:hAnsi="Times New Roman" w:cs="Times New Roman"/>
+          <w:sz w:val="24"/>
+          <w:szCs w:val="24"/>
+          <w:vertAlign w:val="superscript"/>
+        </w:rPr>
+        <w:t>3</w:t>
+      </w:r>
+      <w:r>
+        <w:rPr>
+          <w:rFonts w:ascii="Times New Roman" w:hAnsi="Times New Roman" w:cs="Times New Roman"/>
+          <w:sz w:val="24"/>
+          <w:szCs w:val="24"/>
+        </w:rPr>
+        <w:t>], o módulo conta com um sistema híbrido eólico/solar de geração de energia elétrica autossuficiente, permitindo-o funcionar o ano inteiro. É uma plataforma de pesquisa multiusuária, com potencial de estudos nas áreas de biotecnologia, física, química da atmosfera, meteorologia, paleoclima e astrofísica de altas energias, oferecendo infraestrutura à pesquisa com um mínimo de alteração no ecossistema local.</w:t>
+      </w:r>
+    </w:p>
+    <w:p>
+      <w:pPr>
+        <w:spacing w:line="360" w:lineRule="auto"/>
+        <w:ind w:firstLine="708"/>
+        <w:rPr>
+          <w:rFonts w:ascii="Times New Roman" w:hAnsi="Times New Roman" w:cs="Times New Roman"/>
+          <w:sz w:val="24"/>
+          <w:szCs w:val="24"/>
+        </w:rPr>
+      </w:pPr>
+      <w:r>
+        <w:rPr>
+          <w:rFonts w:ascii="Times New Roman" w:hAnsi="Times New Roman" w:cs="Times New Roman"/>
+          <w:sz w:val="24"/>
+          <w:szCs w:val="24"/>
+        </w:rPr>
+        <w:t>O módulo conta com uma estação meteorológica que monitora temperatura do ar,  pressão atmosférica, umidade relativa, intensidade e direção do vento e radiação solar. No exterior do módulo há um sistema ultrassônico que mede a dinâmica de deposição do gelo em tempo real. Os dados da estação meteorológica, do sistema ultrassônico, entre outros, são enviados ao Brasil via satélite, em tempo real. Esses dados e sua interpretação permitem expandir nossa compreensão sobre a relação climática Antártica-América do Sul, o impacto da redução da camada de ozônio,</w:t>
+      </w:r>
+      <w:r>
+        <w:t xml:space="preserve"> </w:t>
+      </w:r>
+      <w:r>
+        <w:rPr>
+          <w:rFonts w:ascii="Times New Roman" w:hAnsi="Times New Roman" w:cs="Times New Roman"/>
+          <w:sz w:val="24"/>
+          <w:szCs w:val="24"/>
+        </w:rPr>
+        <w:t>a atividade vulcânica no hemisfério sul, a evolução dos processos globais de desertificação, o transporte global de poluentes e microrganismos e a história climática da Terra evidenciada no gelo.</w:t>
+      </w:r>
+    </w:p>
+    <w:p>
+      <w:pPr>
+        <w:spacing w:line="360" w:lineRule="auto"/>
+        <w:ind w:firstLine="708"/>
+        <w:rPr>
+          <w:rFonts w:ascii="Times New Roman" w:hAnsi="Times New Roman" w:cs="Times New Roman"/>
+          <w:sz w:val="24"/>
+          <w:szCs w:val="24"/>
+        </w:rPr>
+      </w:pPr>
+    </w:p>
+    <w:p>
+      <w:pPr>
+        <w:spacing w:line="360" w:lineRule="auto"/>
+        <w:ind w:firstLine="708"/>
+        <w:rPr>
+          <w:rFonts w:ascii="Times New Roman" w:hAnsi="Times New Roman" w:cs="Times New Roman"/>
+          <w:sz w:val="24"/>
+          <w:szCs w:val="24"/>
+        </w:rPr>
+      </w:pPr>
+    </w:p>
+    <w:p>
+      <w:pPr>
+        <w:spacing w:line="360" w:lineRule="auto"/>
         <w:rPr>
           <w:rFonts w:ascii="Times New Roman" w:hAnsi="Times New Roman" w:cs="Times New Roman"/>
           <w:b/>
@@ -995,166 +1280,8 @@
           <w:sz w:val="36"/>
           <w:szCs w:val="36"/>
         </w:rPr>
-        <w:t>1.2 O Continente Antártico e o Módulo Criosfera 1</w:t>
-      </w:r>
-    </w:p>
-    <w:p>
-      <w:pPr>
-        <w:spacing w:line="360" w:lineRule="auto"/>
-        <w:ind w:firstLine="708"/>
-        <w:rPr>
-          <w:rFonts w:ascii="Times New Roman" w:hAnsi="Times New Roman" w:cs="Times New Roman"/>
-          <w:color w:val="002060"/>
-          <w:sz w:val="24"/>
-          <w:szCs w:val="24"/>
-        </w:rPr>
-      </w:pPr>
-      <w:r>
-        <w:rPr>
-          <w:rFonts w:ascii="Times New Roman" w:hAnsi="Times New Roman" w:cs="Times New Roman"/>
-          <w:sz w:val="24"/>
-          <w:szCs w:val="24"/>
-        </w:rPr>
-        <w:t xml:space="preserve">O continente Antártico é o mais frio, mais seco e com maior média de altitude. Ele se encontra numa região onde as linhas de campo </w:t>
-      </w:r>
-      <w:bookmarkStart w:id="0" w:name="_Hlk44546518"/>
-      <w:r>
-        <w:rPr>
-          <w:rFonts w:ascii="Times New Roman" w:hAnsi="Times New Roman" w:cs="Times New Roman"/>
-          <w:sz w:val="24"/>
-          <w:szCs w:val="24"/>
-        </w:rPr>
-        <w:t xml:space="preserve">magnético </w:t>
-      </w:r>
-      <w:bookmarkEnd w:id="0"/>
-      <w:r>
-        <w:rPr>
-          <w:rFonts w:ascii="Times New Roman" w:hAnsi="Times New Roman" w:cs="Times New Roman"/>
-          <w:sz w:val="24"/>
-          <w:szCs w:val="24"/>
-        </w:rPr>
-        <w:t xml:space="preserve">são ortogonais à superfície. </w:t>
-      </w:r>
-      <w:r>
-        <w:rPr>
-          <w:rFonts w:ascii="Times New Roman" w:hAnsi="Times New Roman" w:cs="Times New Roman"/>
-          <w:color w:val="002060"/>
-          <w:sz w:val="24"/>
-          <w:szCs w:val="24"/>
-        </w:rPr>
-        <w:t xml:space="preserve">[RANGE DE TEMPERATURA] </w:t>
-      </w:r>
-    </w:p>
-    <w:p>
-      <w:pPr>
-        <w:spacing w:line="360" w:lineRule="auto"/>
-        <w:ind w:firstLine="708"/>
-        <w:rPr>
-          <w:rFonts w:ascii="Times New Roman" w:hAnsi="Times New Roman" w:cs="Times New Roman"/>
-          <w:sz w:val="24"/>
-          <w:szCs w:val="24"/>
-        </w:rPr>
-      </w:pPr>
-      <w:r>
-        <w:rPr>
-          <w:rFonts w:ascii="Times New Roman" w:hAnsi="Times New Roman" w:cs="Times New Roman"/>
-          <w:sz w:val="24"/>
-          <w:szCs w:val="24"/>
-        </w:rPr>
-        <w:t>Em 12 de janeiro de 2012, como iniciativa do Ministério da Ciência, Tecnologia, Inovações e Comunicações, e do CNPq, foi inaugurado o módulo avançado de pesquisa científica Criosfera I. Localizado no continente antártico, a 640 km do polo sul geográfico, latitude 84°S, é a primeira iniciativa brasileira de pesquisa a operar de maneira contínua, remota e autônoma na Antártida.</w:t>
-      </w:r>
-    </w:p>
-    <w:p>
-      <w:pPr>
-        <w:spacing w:line="360" w:lineRule="auto"/>
-        <w:ind w:firstLine="708"/>
-        <w:rPr>
-          <w:rFonts w:ascii="Times New Roman" w:hAnsi="Times New Roman" w:cs="Times New Roman"/>
-          <w:sz w:val="24"/>
-          <w:szCs w:val="24"/>
-        </w:rPr>
-      </w:pPr>
-      <w:r>
-        <w:rPr>
-          <w:rFonts w:ascii="Times New Roman" w:hAnsi="Times New Roman" w:cs="Times New Roman"/>
-          <w:sz w:val="24"/>
-          <w:szCs w:val="24"/>
-        </w:rPr>
-        <w:t>Com um espaço interno de 6,3 x 2,5 x 2,6 [m</w:t>
-      </w:r>
-      <w:r>
-        <w:rPr>
-          <w:rFonts w:ascii="Times New Roman" w:hAnsi="Times New Roman" w:cs="Times New Roman"/>
-          <w:sz w:val="24"/>
-          <w:szCs w:val="24"/>
-          <w:vertAlign w:val="superscript"/>
-        </w:rPr>
-        <w:t>3</w:t>
-      </w:r>
-      <w:r>
-        <w:rPr>
-          <w:rFonts w:ascii="Times New Roman" w:hAnsi="Times New Roman" w:cs="Times New Roman"/>
-          <w:sz w:val="24"/>
-          <w:szCs w:val="24"/>
-        </w:rPr>
-        <w:t>], o módulo conta com um sistema híbrido eólico/solar de geração de energia elétrica autossuficiente, permitindo-o funcionar o ano inteiro. É uma plataforma de pesquisa multiusuária, com potencial de estudos nas áreas de biotecnologia, física, química da atmosfera, meteorologia, paleoclima e astrofísica de altas energias, oferecendo infraestrutura à pesquisa com um mínimo de alteração no ecossistema local.</w:t>
-      </w:r>
-    </w:p>
-    <w:p>
-      <w:pPr>
-        <w:spacing w:line="360" w:lineRule="auto"/>
-        <w:ind w:firstLine="708"/>
-        <w:rPr>
-          <w:rFonts w:ascii="Times New Roman" w:hAnsi="Times New Roman" w:cs="Times New Roman"/>
-          <w:sz w:val="24"/>
-          <w:szCs w:val="24"/>
-        </w:rPr>
-      </w:pPr>
-      <w:r>
-        <w:rPr>
-          <w:rFonts w:ascii="Times New Roman" w:hAnsi="Times New Roman" w:cs="Times New Roman"/>
-          <w:sz w:val="24"/>
-          <w:szCs w:val="24"/>
-        </w:rPr>
-        <w:t>O módulo conta com uma estação meteorológica que monitora temperatura do ar,  pressão atmosférica, umidade relativa, intensidade e direção do vento e radiação solar. No exterior do módulo há um sistema ultrassônico que mede a dinâmica de deposição do gelo em tempo real. Os dados da estação meteorológica, do sistema ultrassônico, entre outros, são enviados ao Brasil via satélite, em tempo real. Esses dados e sua interpretação permitem expandir nossa compreensão sobre a relação climática Antártica-América do Sul, o impacto da redução da camada de ozônio,</w:t>
-      </w:r>
-      <w:r>
-        <w:t xml:space="preserve"> </w:t>
-      </w:r>
-      <w:r>
-        <w:rPr>
-          <w:rFonts w:ascii="Times New Roman" w:hAnsi="Times New Roman" w:cs="Times New Roman"/>
-          <w:sz w:val="24"/>
-          <w:szCs w:val="24"/>
-        </w:rPr>
-        <w:t>a atividade vulcânica no hemisfério sul, a evolução dos processos globais de desertificação, o transporte global de poluentes e microrganismos e a história climática da Terra evidenciada no gelo.</w:t>
-      </w:r>
-    </w:p>
-    <w:p>
-      <w:pPr>
-        <w:spacing w:line="360" w:lineRule="auto"/>
-        <w:ind w:firstLine="708"/>
-        <w:rPr>
-          <w:rFonts w:ascii="Times New Roman" w:hAnsi="Times New Roman" w:cs="Times New Roman"/>
-          <w:sz w:val="24"/>
-          <w:szCs w:val="24"/>
-        </w:rPr>
-      </w:pPr>
-    </w:p>
-    <w:p>
-      <w:pPr>
-        <w:spacing w:line="360" w:lineRule="auto"/>
-        <w:ind w:firstLine="708"/>
-        <w:rPr>
-          <w:rFonts w:ascii="Times New Roman" w:hAnsi="Times New Roman" w:cs="Times New Roman"/>
-          <w:sz w:val="24"/>
-          <w:szCs w:val="24"/>
-        </w:rPr>
-      </w:pPr>
-    </w:p>
-    <w:p>
-      <w:pPr>
-        <w:spacing w:line="360" w:lineRule="auto"/>
+      </w:pPr>
+      <w:r>
         <w:rPr>
           <w:rFonts w:ascii="Times New Roman" w:hAnsi="Times New Roman" w:cs="Times New Roman"/>
           <w:b/>
@@ -1162,8 +1289,61 @@
           <w:sz w:val="36"/>
           <w:szCs w:val="36"/>
         </w:rPr>
-      </w:pPr>
-      <w:r>
+        <w:t>1.3 O Projeto CREAT</w:t>
+      </w:r>
+    </w:p>
+    <w:p>
+      <w:pPr>
+        <w:spacing w:line="360" w:lineRule="auto"/>
+        <w:ind w:firstLine="708"/>
+        <w:rPr>
+          <w:rFonts w:ascii="Times New Roman" w:hAnsi="Times New Roman" w:cs="Times New Roman"/>
+          <w:sz w:val="24"/>
+          <w:szCs w:val="24"/>
+        </w:rPr>
+      </w:pPr>
+      <w:r>
+        <w:rPr>
+          <w:rFonts w:ascii="Times New Roman" w:hAnsi="Times New Roman" w:cs="Times New Roman"/>
+          <w:sz w:val="24"/>
+          <w:szCs w:val="24"/>
+        </w:rPr>
+        <w:t>O projeto CREAT (Cosmic Ray Experiment at Antarctica) têm como objetivo o estudo da radiação cósmica no continente antártico e sua influência no clima, em especial, através de sua possível influência sobre a formação de nuvens. Com esse fim, o experimento visa obter medidas de fluxo, distribuição angular e energia de raios cósmicos secundários, principalmente os múons.</w:t>
+      </w:r>
+    </w:p>
+    <w:p>
+      <w:pPr>
+        <w:spacing w:line="360" w:lineRule="auto"/>
+        <w:ind w:firstLine="708"/>
+        <w:rPr>
+          <w:rFonts w:ascii="Times New Roman" w:hAnsi="Times New Roman" w:cs="Times New Roman"/>
+          <w:color w:val="002060"/>
+          <w:sz w:val="24"/>
+          <w:szCs w:val="24"/>
+        </w:rPr>
+      </w:pPr>
+      <w:r>
+        <w:rPr>
+          <w:rFonts w:ascii="Times New Roman" w:hAnsi="Times New Roman" w:cs="Times New Roman"/>
+          <w:sz w:val="24"/>
+          <w:szCs w:val="24"/>
+        </w:rPr>
+        <w:t xml:space="preserve">O CREAT1, a versão piloto do projeto, foi enviada à Antártida em outubro de 2014, tendo em vista verificar a viabilidade contínua e autônoma do experimento em um ambiente hostil. Essa versão do experimento coletava dados por apenas 30 minutos por dia, em intervalos consecutivos de 10 minutos, devido a dificuldades energéticas do local. </w:t>
+      </w:r>
+      <w:r>
+        <w:rPr>
+          <w:rFonts w:ascii="Times New Roman" w:hAnsi="Times New Roman" w:cs="Times New Roman"/>
+          <w:color w:val="002060"/>
+          <w:sz w:val="24"/>
+          <w:szCs w:val="24"/>
+        </w:rPr>
+        <w:t>[MAIS INFO SOBRE O CREAT1]</w:t>
+      </w:r>
+    </w:p>
+    <w:p>
+      <w:pPr>
+        <w:spacing w:line="360" w:lineRule="auto"/>
+        <w:ind w:left="0" w:leftChars="0" w:firstLine="708" w:firstLineChars="0"/>
         <w:rPr>
           <w:rFonts w:ascii="Times New Roman" w:hAnsi="Times New Roman" w:cs="Times New Roman"/>
           <w:b/>
@@ -1171,74 +1351,12 @@
           <w:sz w:val="36"/>
           <w:szCs w:val="36"/>
         </w:rPr>
-        <w:t>1.3 O Projeto CREAT</w:t>
-      </w:r>
-    </w:p>
-    <w:p>
-      <w:pPr>
-        <w:spacing w:line="360" w:lineRule="auto"/>
-        <w:ind w:firstLine="708"/>
-        <w:rPr>
-          <w:rFonts w:ascii="Times New Roman" w:hAnsi="Times New Roman" w:cs="Times New Roman"/>
-          <w:sz w:val="24"/>
-          <w:szCs w:val="24"/>
-        </w:rPr>
-      </w:pPr>
-      <w:r>
-        <w:rPr>
-          <w:rFonts w:ascii="Times New Roman" w:hAnsi="Times New Roman" w:cs="Times New Roman"/>
-          <w:sz w:val="24"/>
-          <w:szCs w:val="24"/>
-        </w:rPr>
-        <w:t>O projeto CREAT (Cosmic Ray Experiment at Antarctica) têm como objetivo o estudo da radiação cósmica no continente antártico e sua influência no clima, em especial, através de sua possível influência sobre a formação de nuvens. Com esse fim, o experimento visa obter medidas de fluxo, distribuição angular e energia de raios cósmicos secundários, principalmente os múons.</w:t>
-      </w:r>
-    </w:p>
-    <w:p>
-      <w:pPr>
-        <w:spacing w:line="360" w:lineRule="auto"/>
-        <w:ind w:firstLine="708"/>
-        <w:rPr>
-          <w:rFonts w:ascii="Times New Roman" w:hAnsi="Times New Roman" w:cs="Times New Roman"/>
-          <w:color w:val="002060"/>
-          <w:sz w:val="24"/>
-          <w:szCs w:val="24"/>
-        </w:rPr>
-      </w:pPr>
-      <w:r>
-        <w:rPr>
-          <w:rFonts w:ascii="Times New Roman" w:hAnsi="Times New Roman" w:cs="Times New Roman"/>
-          <w:sz w:val="24"/>
-          <w:szCs w:val="24"/>
-        </w:rPr>
-        <w:t xml:space="preserve">O CREAT1, a versão piloto do projeto, foi enviada à Antártida em outubro de 2014, tendo em vista verificar a viabilidade contínua e autônoma do experimento em um ambiente hostil. Essa versão do experimento coletava dados por apenas 30 minutos por dia, em intervalos consecutivos de 10 minutos, devido a dificuldades energéticas do local. </w:t>
-      </w:r>
-      <w:r>
-        <w:rPr>
-          <w:rFonts w:ascii="Times New Roman" w:hAnsi="Times New Roman" w:cs="Times New Roman"/>
-          <w:color w:val="002060"/>
-          <w:sz w:val="24"/>
-          <w:szCs w:val="24"/>
-        </w:rPr>
-        <w:t>[MAIS INFO SOBRE O CREAT1]</w:t>
-      </w:r>
-    </w:p>
-    <w:p>
-      <w:pPr>
-        <w:spacing w:line="360" w:lineRule="auto"/>
-        <w:ind w:left="708" w:firstLine="708"/>
-        <w:rPr>
-          <w:rFonts w:ascii="Times New Roman" w:hAnsi="Times New Roman" w:cs="Times New Roman"/>
-          <w:b/>
-          <w:bCs/>
-          <w:sz w:val="36"/>
-          <w:szCs w:val="36"/>
-        </w:rPr>
       </w:pPr>
       <w:r>
         <w:drawing>
           <wp:inline distT="0" distB="0" distL="0" distR="0">
-            <wp:extent cx="3460115" cy="2306955"/>
-            <wp:effectExtent l="0" t="0" r="0" b="0"/>
+            <wp:extent cx="4063365" cy="2709545"/>
+            <wp:effectExtent l="0" t="0" r="13335" b="14605"/>
             <wp:docPr id="17" name="image9.jpeg"/>
             <wp:cNvGraphicFramePr>
               <a:graphicFrameLocks xmlns:a="http://schemas.openxmlformats.org/drawingml/2006/main" noChangeAspect="1"/>
@@ -1253,7 +1371,7 @@
                     </pic:cNvPicPr>
                   </pic:nvPicPr>
                   <pic:blipFill>
-                    <a:blip r:embed="rId8" cstate="print"/>
+                    <a:blip r:embed="rId9" cstate="print"/>
                     <a:stretch>
                       <a:fillRect/>
                     </a:stretch>
@@ -1261,7 +1379,7 @@
                   <pic:spPr>
                     <a:xfrm>
                       <a:off x="0" y="0"/>
-                      <a:ext cx="3460718" cy="2307145"/>
+                      <a:ext cx="4063365" cy="2709545"/>
                     </a:xfrm>
                     <a:prstGeom prst="rect">
                       <a:avLst/>
@@ -1306,7 +1424,10 @@
           <w:szCs w:val="36"/>
         </w:rPr>
       </w:pPr>
-      <w:r>
+    </w:p>
+    <w:p>
+      <w:pPr>
+        <w:spacing w:line="360" w:lineRule="auto"/>
         <w:rPr>
           <w:rFonts w:ascii="Times New Roman" w:hAnsi="Times New Roman" w:cs="Times New Roman"/>
           <w:b/>
@@ -1314,17 +1435,6 @@
           <w:sz w:val="36"/>
           <w:szCs w:val="36"/>
         </w:rPr>
-        <w:t>1.4 Overview do Projeto</w:t>
-      </w:r>
-    </w:p>
-    <w:p>
-      <w:pPr>
-        <w:spacing w:line="360" w:lineRule="auto"/>
-        <w:rPr>
-          <w:rFonts w:ascii="Times New Roman" w:hAnsi="Times New Roman" w:cs="Times New Roman"/>
-          <w:sz w:val="24"/>
-          <w:szCs w:val="24"/>
-        </w:rPr>
       </w:pPr>
       <w:r>
         <w:rPr>
@@ -1334,6 +1444,26 @@
           <w:sz w:val="36"/>
           <w:szCs w:val="36"/>
         </w:rPr>
+        <w:t>1.4 Overview do Projeto</w:t>
+      </w:r>
+    </w:p>
+    <w:p>
+      <w:pPr>
+        <w:spacing w:line="360" w:lineRule="auto"/>
+        <w:rPr>
+          <w:rFonts w:ascii="Times New Roman" w:hAnsi="Times New Roman" w:cs="Times New Roman"/>
+          <w:sz w:val="24"/>
+          <w:szCs w:val="24"/>
+        </w:rPr>
+      </w:pPr>
+      <w:r>
+        <w:rPr>
+          <w:rFonts w:ascii="Times New Roman" w:hAnsi="Times New Roman" w:cs="Times New Roman"/>
+          <w:b/>
+          <w:bCs/>
+          <w:sz w:val="36"/>
+          <w:szCs w:val="36"/>
+        </w:rPr>
         <w:tab/>
       </w:r>
       <w:bookmarkStart w:id="1" w:name="_Hlk44985128"/>
@@ -1681,6 +1811,10 @@
         </w:rPr>
         <w:t>X</w:t>
       </w:r>
+    </w:p>
+    <w:p>
+      <w:bookmarkStart w:id="2" w:name="_GoBack"/>
+      <w:bookmarkEnd w:id="2"/>
     </w:p>
     <w:sectPr>
       <w:pgSz w:w="11906" w:h="16838"/>

</xml_diff>